<commit_message>
Resume Updated, cosmetic changes
</commit_message>
<xml_diff>
--- a/Resume.docx
+++ b/Resume.docx
@@ -27,25 +27,25 @@
           <w:szCs w:val="24"/>
           <w:rtl w:val="0"/>
         </w:rPr>
-        <w:t xml:space="preserve">: Java, C++, HTML, CSS, Python</w:t>
-      </w:r>
-    </w:p>
-    <w:p>
-      <w:pPr>
-        <w:rPr>
-          <w:rFonts w:ascii="Times New Roman" w:cs="Times New Roman" w:eastAsia="Times New Roman" w:hAnsi="Times New Roman"/>
-          <w:sz w:val="24"/>
-          <w:szCs w:val="24"/>
-        </w:rPr>
-      </w:pPr>
-      <w:r>
-        <w:rPr>
-          <w:rFonts w:ascii="Times New Roman" w:cs="Times New Roman" w:eastAsia="Times New Roman" w:hAnsi="Times New Roman"/>
-          <w:sz w:val="24"/>
-          <w:szCs w:val="24"/>
-          <w:rtl w:val="0"/>
-        </w:rPr>
-        <w:t xml:space="preserve">Software/ Concepts: OOP, Git, OBS, Adobe Creative Suite</w:t>
+        <w:t xml:space="preserve">: PHP, Java, HTML, CSS, Python, Javascript</w:t>
+      </w:r>
+    </w:p>
+    <w:p>
+      <w:pPr>
+        <w:rPr>
+          <w:rFonts w:ascii="Times New Roman" w:cs="Times New Roman" w:eastAsia="Times New Roman" w:hAnsi="Times New Roman"/>
+          <w:sz w:val="24"/>
+          <w:szCs w:val="24"/>
+        </w:rPr>
+      </w:pPr>
+      <w:r>
+        <w:rPr>
+          <w:rFonts w:ascii="Times New Roman" w:cs="Times New Roman" w:eastAsia="Times New Roman" w:hAnsi="Times New Roman"/>
+          <w:sz w:val="24"/>
+          <w:szCs w:val="24"/>
+          <w:rtl w:val="0"/>
+        </w:rPr>
+        <w:t xml:space="preserve">Software/ Concepts: OOP, Git, Laravel, MySql, OBS, Adobe Creative Suite</w:t>
       </w:r>
     </w:p>
     <w:p>
@@ -129,7 +129,7 @@
           <w:szCs w:val="24"/>
           <w:rtl w:val="0"/>
         </w:rPr>
-        <w:t xml:space="preserve">January 2017 - Present</w:t>
+        <w:t xml:space="preserve">June 2020 - Present</w:t>
       </w:r>
     </w:p>
     <w:p>
@@ -145,39 +145,30 @@
         <w:rPr>
           <w:rFonts w:ascii="Times New Roman" w:cs="Times New Roman" w:eastAsia="Times New Roman" w:hAnsi="Times New Roman"/>
           <w:color w:val="ff0000"/>
-          <w:sz w:val="24"/>
-          <w:szCs w:val="24"/>
-          <w:rtl w:val="0"/>
-        </w:rPr>
-        <w:t xml:space="preserve">CUSTOMER SERVICE,</w:t>
-      </w:r>
-      <w:r>
-        <w:rPr>
-          <w:rFonts w:ascii="Times New Roman" w:cs="Times New Roman" w:eastAsia="Times New Roman" w:hAnsi="Times New Roman"/>
-          <w:sz w:val="24"/>
-          <w:szCs w:val="24"/>
-          <w:rtl w:val="0"/>
-        </w:rPr>
-        <w:t xml:space="preserve"> G &amp; G PIZZERIA</w:t>
-      </w:r>
-    </w:p>
-    <w:p>
-      <w:pPr>
-        <w:ind w:firstLine="720"/>
-        <w:rPr>
-          <w:rFonts w:ascii="Times New Roman" w:cs="Times New Roman" w:eastAsia="Times New Roman" w:hAnsi="Times New Roman"/>
-          <w:sz w:val="24"/>
-          <w:szCs w:val="24"/>
-        </w:rPr>
-      </w:pPr>
-      <w:r>
-        <w:rPr>
-          <w:rFonts w:ascii="Times New Roman" w:cs="Times New Roman" w:eastAsia="Times New Roman" w:hAnsi="Times New Roman"/>
-          <w:sz w:val="24"/>
-          <w:szCs w:val="24"/>
-          <w:rtl w:val="0"/>
-        </w:rPr>
-        <w:t xml:space="preserve">Positions include: Customer Service Representative, Food Preparation, Restaurant Server, Technical Service, Sanitation. </w:t>
+          <w:sz w:val="28"/>
+          <w:szCs w:val="28"/>
+          <w:rtl w:val="0"/>
+        </w:rPr>
+        <w:t xml:space="preserve">SOFTWARE ENGINEER</w:t>
+      </w:r>
+      <w:r>
+        <w:rPr>
+          <w:rFonts w:ascii="Times New Roman" w:cs="Times New Roman" w:eastAsia="Times New Roman" w:hAnsi="Times New Roman"/>
+          <w:color w:val="ff0000"/>
+          <w:sz w:val="24"/>
+          <w:szCs w:val="24"/>
+          <w:rtl w:val="0"/>
+        </w:rPr>
+        <w:t xml:space="preserve">,</w:t>
+      </w:r>
+      <w:r>
+        <w:rPr>
+          <w:rFonts w:ascii="Times New Roman" w:cs="Times New Roman" w:eastAsia="Times New Roman" w:hAnsi="Times New Roman"/>
+          <w:sz w:val="24"/>
+          <w:szCs w:val="24"/>
+          <w:rtl w:val="0"/>
+        </w:rPr>
+        <w:t xml:space="preserve"> DELIVERY CIRCLE</w:t>
       </w:r>
     </w:p>
     <w:p>
@@ -200,7 +191,7 @@
           <w:szCs w:val="20"/>
           <w:rtl w:val="0"/>
         </w:rPr>
-        <w:t xml:space="preserve">Managed and developed schedules for all employees. </w:t>
+        <w:t xml:space="preserve">Helped create new features for the Laravel based, Decios 2.0 web application.</w:t>
       </w:r>
     </w:p>
     <w:p>
@@ -223,7 +214,7 @@
           <w:szCs w:val="20"/>
           <w:rtl w:val="0"/>
         </w:rPr>
-        <w:t xml:space="preserve">Food Preparation and catering assistance.</w:t>
+        <w:t xml:space="preserve">Worked in PHP, HTML, Javascript, MySql, and Git</w:t>
       </w:r>
     </w:p>
     <w:p>
@@ -237,16 +228,17 @@
           <w:rFonts w:ascii="Times New Roman" w:cs="Times New Roman" w:eastAsia="Times New Roman" w:hAnsi="Times New Roman"/>
           <w:sz w:val="20"/>
           <w:szCs w:val="20"/>
-        </w:rPr>
-      </w:pPr>
-      <w:r>
-        <w:rPr>
-          <w:rFonts w:ascii="Times New Roman" w:cs="Times New Roman" w:eastAsia="Times New Roman" w:hAnsi="Times New Roman"/>
-          <w:sz w:val="20"/>
-          <w:szCs w:val="20"/>
-          <w:rtl w:val="0"/>
-        </w:rPr>
-        <w:t xml:space="preserve">Technical assistance regarding POS systems, mobile/online ordering through various mobile applications(Grubhub, Doordash, Slice).</w:t>
+          <w:u w:val="none"/>
+        </w:rPr>
+      </w:pPr>
+      <w:r>
+        <w:rPr>
+          <w:rFonts w:ascii="Times New Roman" w:cs="Times New Roman" w:eastAsia="Times New Roman" w:hAnsi="Times New Roman"/>
+          <w:sz w:val="20"/>
+          <w:szCs w:val="20"/>
+          <w:rtl w:val="0"/>
+        </w:rPr>
+        <w:t xml:space="preserve">Worked in Flutter to develop new features for Deliver Circle’s Mobile Application</w:t>
       </w:r>
     </w:p>
     <w:p>
@@ -254,14 +246,18 @@
         <w:ind w:left="0" w:firstLine="0"/>
         <w:rPr>
           <w:rFonts w:ascii="Times New Roman" w:cs="Times New Roman" w:eastAsia="Times New Roman" w:hAnsi="Times New Roman"/>
-          <w:sz w:val="24"/>
-          <w:szCs w:val="24"/>
-        </w:rPr>
-      </w:pPr>
-      <w:r>
-        <w:rPr>
-          <w:rtl w:val="0"/>
-        </w:rPr>
+          <w:sz w:val="20"/>
+          <w:szCs w:val="20"/>
+        </w:rPr>
+      </w:pPr>
+      <w:r>
+        <w:rPr>
+          <w:rFonts w:ascii="Times New Roman" w:cs="Times New Roman" w:eastAsia="Times New Roman" w:hAnsi="Times New Roman"/>
+          <w:sz w:val="20"/>
+          <w:szCs w:val="20"/>
+          <w:rtl w:val="0"/>
+        </w:rPr>
+        <w:t xml:space="preserve"> </w:t>
       </w:r>
     </w:p>
     <w:p>
@@ -334,29 +330,7 @@
           <w:szCs w:val="24"/>
           <w:rtl w:val="0"/>
         </w:rPr>
-        <w:tab/>
-        <w:t xml:space="preserve">Graduated: May 2020</w:t>
-      </w:r>
-    </w:p>
-    <w:p>
-      <w:pPr>
-        <w:ind w:left="0" w:firstLine="0"/>
-        <w:rPr>
-          <w:rFonts w:ascii="Times New Roman" w:cs="Times New Roman" w:eastAsia="Times New Roman" w:hAnsi="Times New Roman"/>
-          <w:sz w:val="24"/>
-          <w:szCs w:val="24"/>
-        </w:rPr>
-      </w:pPr>
-      <w:r>
-        <w:rPr>
-          <w:rFonts w:ascii="Times New Roman" w:cs="Times New Roman" w:eastAsia="Times New Roman" w:hAnsi="Times New Roman"/>
-          <w:sz w:val="24"/>
-          <w:szCs w:val="24"/>
-          <w:rtl w:val="0"/>
-        </w:rPr>
-        <w:t xml:space="preserve"> </w:t>
-        <w:tab/>
-        <w:t xml:space="preserve">Transfer Institution: Rowan University</w:t>
+        <w:t xml:space="preserve">Graduated: May 2020, Transfer Institution: Rowan University</w:t>
       </w:r>
     </w:p>
     <w:p>
@@ -467,7 +441,7 @@
           <w:szCs w:val="20"/>
           <w:rtl w:val="0"/>
         </w:rPr>
-        <w:t xml:space="preserve">Programming Languages(Java, C++, C#, Ada, Ruby, Python)</w:t>
+        <w:t xml:space="preserve">Programming Languages(Java, C++,  Ada, Ruby, Python, F#)</w:t>
       </w:r>
     </w:p>
     <w:p>
@@ -499,21 +473,16 @@
           <w:szCs w:val="20"/>
           <w:rtl w:val="0"/>
         </w:rPr>
-        <w:t xml:space="preserve">Organization(Assembly, C)</w:t>
-      </w:r>
-    </w:p>
-    <w:p>
-      <w:pPr>
-        <w:numPr>
-          <w:ilvl w:val="0"/>
-          <w:numId w:val="3"/>
-        </w:numPr>
-        <w:ind w:left="720" w:hanging="360"/>
-        <w:rPr>
-          <w:rFonts w:ascii="Times New Roman" w:cs="Times New Roman" w:eastAsia="Times New Roman" w:hAnsi="Times New Roman"/>
-          <w:sz w:val="20"/>
-          <w:szCs w:val="20"/>
-          <w:u w:val="none"/>
+        <w:t xml:space="preserve">Organization(Assembly)</w:t>
+      </w:r>
+    </w:p>
+    <w:p>
+      <w:pPr>
+        <w:ind w:left="720" w:firstLine="0"/>
+        <w:rPr>
+          <w:rFonts w:ascii="Times New Roman" w:cs="Times New Roman" w:eastAsia="Times New Roman" w:hAnsi="Times New Roman"/>
+          <w:sz w:val="20"/>
+          <w:szCs w:val="20"/>
         </w:rPr>
       </w:pPr>
       <w:r>
@@ -665,84 +634,53 @@
         <w:ind w:left="0" w:firstLine="0"/>
         <w:rPr>
           <w:rFonts w:ascii="Times New Roman" w:cs="Times New Roman" w:eastAsia="Times New Roman" w:hAnsi="Times New Roman"/>
-          <w:sz w:val="24"/>
-          <w:szCs w:val="24"/>
-        </w:rPr>
-      </w:pPr>
-      <w:r>
-        <w:rPr>
-          <w:rFonts w:ascii="Times New Roman" w:cs="Times New Roman" w:eastAsia="Times New Roman" w:hAnsi="Times New Roman"/>
           <w:color w:val="ff0000"/>
           <w:sz w:val="24"/>
           <w:szCs w:val="24"/>
-          <w:rtl w:val="0"/>
-        </w:rPr>
-        <w:t xml:space="preserve">PASSWORD AUTHENTICATOR SIMULATOR</w:t>
-      </w:r>
-      <w:r>
-        <w:rPr>
-          <w:rFonts w:ascii="Times New Roman" w:cs="Times New Roman" w:eastAsia="Times New Roman" w:hAnsi="Times New Roman"/>
-          <w:sz w:val="24"/>
-          <w:szCs w:val="24"/>
-          <w:rtl w:val="0"/>
-        </w:rPr>
-        <w:t xml:space="preserve"> </w:t>
-      </w:r>
-    </w:p>
-    <w:p>
-      <w:pPr>
-        <w:widowControl w:val="0"/>
-        <w:shd w:fill="ffffff" w:val="clear"/>
-        <w:spacing w:after="240" w:line="240" w:lineRule="auto"/>
-        <w:rPr>
-          <w:rFonts w:ascii="Times New Roman" w:cs="Times New Roman" w:eastAsia="Times New Roman" w:hAnsi="Times New Roman"/>
-          <w:sz w:val="20"/>
-          <w:szCs w:val="20"/>
-        </w:rPr>
-      </w:pPr>
-      <w:r>
-        <w:rPr>
-          <w:rFonts w:ascii="Times New Roman" w:cs="Times New Roman" w:eastAsia="Times New Roman" w:hAnsi="Times New Roman"/>
-          <w:color w:val="24292e"/>
-          <w:sz w:val="20"/>
-          <w:szCs w:val="20"/>
-          <w:rtl w:val="0"/>
-        </w:rPr>
-        <w:t xml:space="preserve">A Python 3 program that validates a new password, using the following criteria: The password must be a minimum of 9 characters The password must contain at least 1 upper case letter, 1 lower case letter The password must contain at least 1 digit The Password Authentication program needs to ask the user to enter a new password that meets the above criteria. The program then needs to have the user verify the password by retyping it for confirmation. </w:t>
-      </w:r>
-      <w:r>
-        <w:rPr>
-          <w:rtl w:val="0"/>
-        </w:rPr>
-      </w:r>
-    </w:p>
-    <w:p>
-      <w:pPr>
-        <w:widowControl w:val="0"/>
-        <w:spacing w:line="240" w:lineRule="auto"/>
+        </w:rPr>
+      </w:pPr>
+      <w:r>
+        <w:rPr>
+          <w:rFonts w:ascii="Times New Roman" w:cs="Times New Roman" w:eastAsia="Times New Roman" w:hAnsi="Times New Roman"/>
+          <w:color w:val="ff0000"/>
+          <w:sz w:val="24"/>
+          <w:szCs w:val="24"/>
+          <w:rtl w:val="0"/>
+        </w:rPr>
+        <w:t xml:space="preserve">KYLENET 2.0 </w:t>
+      </w:r>
+    </w:p>
+    <w:p>
+      <w:pPr>
         <w:ind w:left="0" w:firstLine="0"/>
         <w:rPr>
           <w:rFonts w:ascii="Times New Roman" w:cs="Times New Roman" w:eastAsia="Times New Roman" w:hAnsi="Times New Roman"/>
-          <w:sz w:val="24"/>
-          <w:szCs w:val="24"/>
-        </w:rPr>
-      </w:pPr>
-      <w:r>
-        <w:rPr>
-          <w:rtl w:val="0"/>
-        </w:rPr>
-      </w:r>
-    </w:p>
-    <w:p>
-      <w:pPr>
-        <w:ind w:left="0" w:firstLine="0"/>
-        <w:rPr>
-          <w:rFonts w:ascii="Times New Roman" w:cs="Times New Roman" w:eastAsia="Times New Roman" w:hAnsi="Times New Roman"/>
-          <w:color w:val="ff0000"/>
-          <w:sz w:val="24"/>
-          <w:szCs w:val="24"/>
-        </w:rPr>
-      </w:pPr>
+          <w:sz w:val="20"/>
+          <w:szCs w:val="20"/>
+        </w:rPr>
+      </w:pPr>
+      <w:r>
+        <w:rPr>
+          <w:rFonts w:ascii="Times New Roman" w:cs="Times New Roman" w:eastAsia="Times New Roman" w:hAnsi="Times New Roman"/>
+          <w:sz w:val="20"/>
+          <w:szCs w:val="20"/>
+          <w:rtl w:val="0"/>
+        </w:rPr>
+        <w:t xml:space="preserve">A laravel based web application that allows a user to create an account, log in and create forum posts, upload images, and leave comments on posts. User’s can also view other users’ posts and leave comments. You can view this repository here: </w:t>
+      </w:r>
+      <w:hyperlink r:id="rId8">
+        <w:r>
+          <w:rPr>
+            <w:rFonts w:ascii="Times New Roman" w:cs="Times New Roman" w:eastAsia="Times New Roman" w:hAnsi="Times New Roman"/>
+            <w:color w:val="1155cc"/>
+            <w:sz w:val="20"/>
+            <w:szCs w:val="20"/>
+            <w:u w:val="single"/>
+            <w:rtl w:val="0"/>
+          </w:rPr>
+          <w:t xml:space="preserve">https://github.com/kyle627/kylenet2.0</w:t>
+        </w:r>
+      </w:hyperlink>
       <w:r>
         <w:rPr>
           <w:rtl w:val="0"/>
@@ -750,7 +688,7 @@
       </w:r>
     </w:p>
     <w:sectPr>
-      <w:headerReference r:id="rId8" w:type="default"/>
+      <w:headerReference r:id="rId9" w:type="default"/>
       <w:pgSz w:h="15840" w:w="12240"/>
       <w:pgMar w:bottom="1440" w:top="1440" w:left="1440" w:right="1440" w:header="720" w:footer="720"/>
       <w:pgNumType w:start="1"/>
@@ -822,6 +760,10 @@
       <w:t xml:space="preserve">  </w:t>
       <w:tab/>
       <w:tab/>
+      <w:t xml:space="preserve">kyleevangelisto.com</w:t>
+      <w:tab/>
+      <w:tab/>
+      <w:tab/>
       <w:t xml:space="preserve">github.com/kyle627 </w:t>
       <w:tab/>
       <w:tab/>
@@ -830,7 +772,6 @@
       <w:rPr>
         <w:rtl w:val="0"/>
       </w:rPr>
-      <w:t xml:space="preserve">kyleevangelisto.com</w:t>
     </w:r>
   </w:p>
   <w:p>

</xml_diff>